<commit_message>
remove stuff and add stuff
</commit_message>
<xml_diff>
--- a/Report/Parts/Introduction report.docx
+++ b/Report/Parts/Introduction report.docx
@@ -77,29 +77,84 @@
         <w:t>Saccharomyces cerevisiae</w:t>
       </w:r>
       <w:r>
-        <w:t xml:space="preserve"> and mutations in </w:t>
+        <w:t xml:space="preserve"> and mutations</w:t>
+      </w:r>
+      <w:r>
+        <w:t xml:space="preserve"> as well as </w:t>
+      </w:r>
+      <w:proofErr w:type="spellStart"/>
+      <w:r>
+        <w:t>D</w:t>
+      </w:r>
+      <w:r>
+        <w:t>enovo</w:t>
+      </w:r>
+      <w:proofErr w:type="spellEnd"/>
+      <w:r>
+        <w:t xml:space="preserve"> assembly</w:t>
+      </w:r>
+      <w:r>
+        <w:t xml:space="preserve"> i</w:t>
+      </w:r>
+      <w:bookmarkStart w:id="0" w:name="_GoBack"/>
+      <w:bookmarkEnd w:id="0"/>
+      <w:r>
+        <w:t xml:space="preserve">n </w:t>
       </w:r>
       <w:r>
         <w:rPr>
           <w:i/>
           <w:iCs/>
         </w:rPr>
-        <w:t>Lactobacillus Helveticus</w:t>
-      </w:r>
-      <w:r>
-        <w:t xml:space="preserve">. We want to sort out new mutation with theses tools and learn how to design a bioinformatics test. In include the quality test </w:t>
-      </w:r>
-      <w:r>
-        <w:t>……</w:t>
-      </w:r>
-      <w:r>
-        <w:t>and</w:t>
-      </w:r>
-      <w:r>
-        <w:t>…..</w:t>
-      </w:r>
-      <w:r>
-        <w:t xml:space="preserve"> the annotation of our sequenced genomes and must thus be properly done</w:t>
+        <w:t xml:space="preserve">Lactobacillus </w:t>
+      </w:r>
+      <w:proofErr w:type="spellStart"/>
+      <w:r>
+        <w:rPr>
+          <w:i/>
+          <w:iCs/>
+        </w:rPr>
+        <w:t>Helveticus</w:t>
+      </w:r>
+      <w:proofErr w:type="spellEnd"/>
+      <w:r>
+        <w:t>. We want to sort out new mutation with these tools and learn how to design a bioinformatics test. I</w:t>
+      </w:r>
+      <w:r>
+        <w:t>t</w:t>
+      </w:r>
+      <w:r>
+        <w:t xml:space="preserve"> include</w:t>
+      </w:r>
+      <w:r>
+        <w:t>s</w:t>
+      </w:r>
+      <w:r>
+        <w:t xml:space="preserve"> the quality test</w:t>
+      </w:r>
+      <w:r>
+        <w:t>,</w:t>
+      </w:r>
+      <w:r>
+        <w:t xml:space="preserve"> the annotation of our sequenced genomes</w:t>
+      </w:r>
+      <w:r>
+        <w:t xml:space="preserve"> and various analysis of these results.</w:t>
+      </w:r>
+      <w:r>
+        <w:t xml:space="preserve"> </w:t>
+      </w:r>
+      <w:r>
+        <w:t>T</w:t>
+      </w:r>
+      <w:r>
+        <w:t>hus</w:t>
+      </w:r>
+      <w:r>
+        <w:t>, everything upstream of the analysis must</w:t>
+      </w:r>
+      <w:r>
+        <w:t xml:space="preserve"> be properly done</w:t>
       </w:r>
       <w:r>
         <w:t>, using several software described thereafter</w:t>
@@ -171,8 +226,6 @@
         </w:rPr>
         <w:t>j’en ai marre je me casse.</w:t>
       </w:r>
-      <w:bookmarkStart w:id="0" w:name="_GoBack"/>
-      <w:bookmarkEnd w:id="0"/>
     </w:p>
     <w:p>
       <w:pPr>

</xml_diff>